<commit_message>
Documento cambios actualizado otra vez
</commit_message>
<xml_diff>
--- a/Plantilla Proyecto Ajedrez .docx
+++ b/Plantilla Proyecto Ajedrez .docx
@@ -108,7 +108,6 @@
           <w:szCs w:val="24"/>
         </w:rPr>
       </w:pPr>
-      <w:proofErr w:type="spellStart"/>
       <w:r>
         <w:rPr>
           <w:b/>
@@ -116,27 +115,265 @@
           <w:sz w:val="24"/>
           <w:szCs w:val="24"/>
         </w:rPr>
-        <w:t>Action</w:t>
-      </w:r>
-      <w:proofErr w:type="spellEnd"/>
+        <w:t xml:space="preserve">Action: </w:t>
+      </w:r>
+      <w:r>
+        <w:rPr>
+          <w:sz w:val="24"/>
+          <w:szCs w:val="24"/>
+        </w:rPr>
+        <w:t>Modification</w:t>
+      </w:r>
+      <w:r>
+        <w:rPr>
+          <w:i/>
+          <w:iCs/>
+          <w:sz w:val="24"/>
+          <w:szCs w:val="24"/>
+        </w:rPr>
+        <w:t xml:space="preserve">. </w:t>
+      </w:r>
+    </w:p>
+    <w:p>
+      <w:pPr>
+        <w:rPr>
+          <w:sz w:val="24"/>
+          <w:szCs w:val="24"/>
+        </w:rPr>
+      </w:pPr>
+      <w:r>
+        <w:rPr>
+          <w:sz w:val="24"/>
+          <w:szCs w:val="24"/>
+        </w:rPr>
+        <w:t>Lógica base casi terminada</w:t>
+      </w:r>
+      <w:r>
+        <w:rPr>
+          <w:sz w:val="24"/>
+          <w:szCs w:val="24"/>
+        </w:rPr>
+        <w:t>, pero necesita reorganizarse</w:t>
+      </w:r>
+      <w:r>
+        <w:rPr>
+          <w:sz w:val="24"/>
+          <w:szCs w:val="24"/>
+        </w:rPr>
+        <w:t xml:space="preserve"> (con Mediator)</w:t>
+      </w:r>
+      <w:r>
+        <w:rPr>
+          <w:sz w:val="24"/>
+          <w:szCs w:val="24"/>
+        </w:rPr>
+        <w:t xml:space="preserve">. </w:t>
+      </w:r>
+      <w:r>
+        <w:rPr>
+          <w:sz w:val="24"/>
+          <w:szCs w:val="24"/>
+        </w:rPr>
+        <w:t xml:space="preserve">GUI </w:t>
+      </w:r>
+      <w:r>
+        <w:rPr>
+          <w:sz w:val="24"/>
+          <w:szCs w:val="24"/>
+        </w:rPr>
+        <w:t>implementada.</w:t>
+      </w:r>
+      <w:r>
+        <w:rPr>
+          <w:sz w:val="24"/>
+          <w:szCs w:val="24"/>
+        </w:rPr>
+        <w:t xml:space="preserve"> </w:t>
+      </w:r>
+      <w:r>
+        <w:rPr>
+          <w:sz w:val="24"/>
+          <w:szCs w:val="24"/>
+        </w:rPr>
+        <w:t>Se ha añadido el Singleton, Factory y</w:t>
+      </w:r>
+      <w:r>
+        <w:rPr>
+          <w:sz w:val="24"/>
+          <w:szCs w:val="24"/>
+        </w:rPr>
+        <w:t xml:space="preserve"> Template Method.</w:t>
+      </w:r>
+    </w:p>
+    <w:p>
+      <w:pPr>
+        <w:rPr>
+          <w:sz w:val="24"/>
+          <w:szCs w:val="24"/>
+          <w:lang w:val="en-US"/>
+        </w:rPr>
+      </w:pPr>
       <w:r>
         <w:rPr>
           <w:b/>
           <w:bCs/>
           <w:sz w:val="24"/>
           <w:szCs w:val="24"/>
-        </w:rPr>
-        <w:t xml:space="preserve">: </w:t>
-      </w:r>
-      <w:proofErr w:type="spellStart"/>
-      <w:r>
-        <w:rPr>
-          <w:sz w:val="24"/>
-          <w:szCs w:val="24"/>
-        </w:rPr>
-        <w:t>Modification</w:t>
-      </w:r>
-      <w:proofErr w:type="spellEnd"/>
+          <w:lang w:val="en-US"/>
+        </w:rPr>
+        <w:t>Project:</w:t>
+      </w:r>
+      <w:r>
+        <w:rPr>
+          <w:sz w:val="24"/>
+          <w:szCs w:val="24"/>
+          <w:lang w:val="en-US"/>
+        </w:rPr>
+        <w:t xml:space="preserve"> </w:t>
+      </w:r>
+      <w:r>
+        <w:rPr>
+          <w:sz w:val="24"/>
+          <w:szCs w:val="24"/>
+          <w:lang w:val="en-US"/>
+        </w:rPr>
+        <w:t>OOP Chess</w:t>
+      </w:r>
+      <w:r>
+        <w:rPr>
+          <w:sz w:val="24"/>
+          <w:szCs w:val="24"/>
+          <w:lang w:val="en-US"/>
+        </w:rPr>
+        <w:t xml:space="preserve"> </w:t>
+      </w:r>
+    </w:p>
+    <w:p>
+      <w:pPr>
+        <w:rPr>
+          <w:sz w:val="24"/>
+          <w:szCs w:val="24"/>
+          <w:lang w:val="en-US"/>
+        </w:rPr>
+      </w:pPr>
+      <w:r>
+        <w:rPr>
+          <w:b/>
+          <w:bCs/>
+          <w:sz w:val="24"/>
+          <w:szCs w:val="24"/>
+          <w:lang w:val="en-US"/>
+        </w:rPr>
+        <w:t>Date:</w:t>
+      </w:r>
+      <w:r>
+        <w:rPr>
+          <w:sz w:val="24"/>
+          <w:szCs w:val="24"/>
+          <w:lang w:val="en-US"/>
+        </w:rPr>
+        <w:t xml:space="preserve"> </w:t>
+      </w:r>
+      <w:r>
+        <w:rPr>
+          <w:sz w:val="24"/>
+          <w:szCs w:val="24"/>
+          <w:lang w:val="en-US"/>
+        </w:rPr>
+        <w:t>28</w:t>
+      </w:r>
+      <w:r>
+        <w:rPr>
+          <w:sz w:val="24"/>
+          <w:szCs w:val="24"/>
+          <w:lang w:val="en-US"/>
+        </w:rPr>
+        <w:t>/</w:t>
+      </w:r>
+      <w:r>
+        <w:rPr>
+          <w:sz w:val="24"/>
+          <w:szCs w:val="24"/>
+          <w:lang w:val="en-US"/>
+        </w:rPr>
+        <w:t>1</w:t>
+      </w:r>
+      <w:r>
+        <w:rPr>
+          <w:sz w:val="24"/>
+          <w:szCs w:val="24"/>
+          <w:lang w:val="en-US"/>
+        </w:rPr>
+        <w:t>1</w:t>
+      </w:r>
+      <w:r>
+        <w:rPr>
+          <w:sz w:val="24"/>
+          <w:szCs w:val="24"/>
+          <w:lang w:val="en-US"/>
+        </w:rPr>
+        <w:t>/2022</w:t>
+      </w:r>
+    </w:p>
+    <w:p>
+      <w:pPr>
+        <w:rPr>
+          <w:sz w:val="24"/>
+          <w:szCs w:val="24"/>
+          <w:lang w:val="en-US"/>
+        </w:rPr>
+      </w:pPr>
+    </w:p>
+    <w:p>
+      <w:pPr>
+        <w:rPr>
+          <w:sz w:val="24"/>
+          <w:szCs w:val="24"/>
+          <w:lang w:val="en-US"/>
+        </w:rPr>
+      </w:pPr>
+      <w:r>
+        <w:rPr>
+          <w:b/>
+          <w:bCs/>
+          <w:sz w:val="24"/>
+          <w:szCs w:val="24"/>
+          <w:lang w:val="en-US"/>
+        </w:rPr>
+        <w:t>Description:</w:t>
+      </w:r>
+      <w:r>
+        <w:rPr>
+          <w:b/>
+          <w:bCs/>
+          <w:sz w:val="24"/>
+          <w:szCs w:val="24"/>
+          <w:lang w:val="en-US"/>
+        </w:rPr>
+        <w:t xml:space="preserve"> </w:t>
+      </w:r>
+    </w:p>
+    <w:p>
+      <w:pPr>
+        <w:rPr>
+          <w:sz w:val="24"/>
+          <w:szCs w:val="24"/>
+        </w:rPr>
+      </w:pPr>
+      <w:r>
+        <w:rPr>
+          <w:sz w:val="24"/>
+          <w:szCs w:val="24"/>
+        </w:rPr>
+        <w:t>El objetivo es hacer u</w:t>
+      </w:r>
+      <w:r>
+        <w:rPr>
+          <w:sz w:val="24"/>
+          <w:szCs w:val="24"/>
+        </w:rPr>
+        <w:t>n ajedrez utilizando programación orientada a objetos y técnicas modernas para hacer una interfaz “</w:t>
+      </w:r>
       <w:r>
         <w:rPr>
           <w:i/>
@@ -144,171 +381,38 @@
           <w:sz w:val="24"/>
           <w:szCs w:val="24"/>
         </w:rPr>
-        <w:t xml:space="preserve">. </w:t>
-      </w:r>
-    </w:p>
-    <w:p>
-      <w:pPr>
-        <w:rPr>
-          <w:sz w:val="24"/>
-          <w:szCs w:val="24"/>
-        </w:rPr>
-      </w:pPr>
-      <w:r>
-        <w:rPr>
-          <w:sz w:val="24"/>
-          <w:szCs w:val="24"/>
-        </w:rPr>
-        <w:t>Lógica base casi terminada</w:t>
-      </w:r>
-      <w:r>
-        <w:rPr>
-          <w:sz w:val="24"/>
-          <w:szCs w:val="24"/>
-        </w:rPr>
-        <w:t>, pero necesita reorganizarse</w:t>
-      </w:r>
-      <w:r>
-        <w:rPr>
-          <w:sz w:val="24"/>
-          <w:szCs w:val="24"/>
-        </w:rPr>
-        <w:t xml:space="preserve">. </w:t>
-      </w:r>
-      <w:r>
-        <w:rPr>
-          <w:sz w:val="24"/>
-          <w:szCs w:val="24"/>
-          <w:lang w:val="en-US"/>
-        </w:rPr>
-        <w:t xml:space="preserve">GUI </w:t>
-      </w:r>
-      <w:proofErr w:type="spellStart"/>
-      <w:r>
-        <w:rPr>
-          <w:sz w:val="24"/>
-          <w:szCs w:val="24"/>
-          <w:lang w:val="en-US"/>
-        </w:rPr>
-        <w:t>implementada</w:t>
-      </w:r>
-      <w:proofErr w:type="spellEnd"/>
-      <w:r>
-        <w:rPr>
-          <w:sz w:val="24"/>
-          <w:szCs w:val="24"/>
-          <w:lang w:val="en-US"/>
+        <w:t>user-friendly</w:t>
+      </w:r>
+      <w:r>
+        <w:rPr>
+          <w:sz w:val="24"/>
+          <w:szCs w:val="24"/>
+        </w:rPr>
+        <w:t>”</w:t>
+      </w:r>
+      <w:r>
+        <w:rPr>
+          <w:sz w:val="24"/>
+          <w:szCs w:val="24"/>
         </w:rPr>
         <w:t>.</w:t>
       </w:r>
-      <w:r>
-        <w:rPr>
-          <w:sz w:val="24"/>
-          <w:szCs w:val="24"/>
-          <w:lang w:val="en-US"/>
-        </w:rPr>
-        <w:t xml:space="preserve"> </w:t>
-      </w:r>
-      <w:r>
-        <w:rPr>
-          <w:sz w:val="24"/>
-          <w:szCs w:val="24"/>
-        </w:rPr>
-        <w:t xml:space="preserve">Se ha añadido el </w:t>
-      </w:r>
-      <w:proofErr w:type="spellStart"/>
-      <w:r>
-        <w:rPr>
-          <w:sz w:val="24"/>
-          <w:szCs w:val="24"/>
-        </w:rPr>
-        <w:t>Singleton</w:t>
-      </w:r>
-      <w:proofErr w:type="spellEnd"/>
-      <w:r>
-        <w:rPr>
-          <w:sz w:val="24"/>
-          <w:szCs w:val="24"/>
-        </w:rPr>
-        <w:t>, Factory y</w:t>
-      </w:r>
-      <w:r>
-        <w:rPr>
-          <w:sz w:val="24"/>
-          <w:szCs w:val="24"/>
-        </w:rPr>
-        <w:t xml:space="preserve"> </w:t>
-      </w:r>
-      <w:proofErr w:type="spellStart"/>
-      <w:r>
-        <w:rPr>
-          <w:sz w:val="24"/>
-          <w:szCs w:val="24"/>
-        </w:rPr>
-        <w:t>Template</w:t>
-      </w:r>
-      <w:proofErr w:type="spellEnd"/>
-      <w:r>
-        <w:rPr>
-          <w:sz w:val="24"/>
-          <w:szCs w:val="24"/>
-        </w:rPr>
-        <w:t xml:space="preserve"> Method.</w:t>
-      </w:r>
-    </w:p>
-    <w:p>
-      <w:pPr>
-        <w:rPr>
-          <w:sz w:val="24"/>
-          <w:szCs w:val="24"/>
-        </w:rPr>
-      </w:pPr>
-      <w:r>
+    </w:p>
+    <w:p>
+      <w:pPr>
         <w:rPr>
           <w:b/>
           <w:bCs/>
           <w:sz w:val="24"/>
           <w:szCs w:val="24"/>
         </w:rPr>
-        <w:t>Project:</w:t>
-      </w:r>
-      <w:r>
-        <w:rPr>
-          <w:sz w:val="24"/>
-          <w:szCs w:val="24"/>
-        </w:rPr>
-        <w:t xml:space="preserve"> </w:t>
-      </w:r>
-      <w:r>
-        <w:rPr>
-          <w:sz w:val="24"/>
-          <w:szCs w:val="24"/>
-        </w:rPr>
-        <w:t xml:space="preserve">OOP </w:t>
-      </w:r>
-      <w:proofErr w:type="spellStart"/>
-      <w:r>
-        <w:rPr>
-          <w:sz w:val="24"/>
-          <w:szCs w:val="24"/>
-        </w:rPr>
-        <w:t>Chess</w:t>
-      </w:r>
-      <w:proofErr w:type="spellEnd"/>
-      <w:r>
-        <w:rPr>
-          <w:sz w:val="24"/>
-          <w:szCs w:val="24"/>
-        </w:rPr>
-        <w:t xml:space="preserve"> </w:t>
-      </w:r>
-    </w:p>
-    <w:p>
-      <w:pPr>
-        <w:rPr>
-          <w:sz w:val="24"/>
-          <w:szCs w:val="24"/>
-          <w:lang w:val="en-US"/>
+      </w:pPr>
+    </w:p>
+    <w:p>
+      <w:pPr>
+        <w:rPr>
+          <w:sz w:val="24"/>
+          <w:szCs w:val="24"/>
         </w:rPr>
       </w:pPr>
       <w:r>
@@ -317,190 +421,8 @@
           <w:bCs/>
           <w:sz w:val="24"/>
           <w:szCs w:val="24"/>
-          <w:lang w:val="en-US"/>
-        </w:rPr>
-        <w:t>Date:</w:t>
-      </w:r>
-      <w:r>
-        <w:rPr>
-          <w:sz w:val="24"/>
-          <w:szCs w:val="24"/>
-          <w:lang w:val="en-US"/>
-        </w:rPr>
-        <w:t xml:space="preserve"> </w:t>
-      </w:r>
-      <w:r>
-        <w:rPr>
-          <w:sz w:val="24"/>
-          <w:szCs w:val="24"/>
-          <w:lang w:val="en-US"/>
-        </w:rPr>
-        <w:t>28</w:t>
-      </w:r>
-      <w:r>
-        <w:rPr>
-          <w:sz w:val="24"/>
-          <w:szCs w:val="24"/>
-          <w:lang w:val="en-US"/>
-        </w:rPr>
-        <w:t>/</w:t>
-      </w:r>
-      <w:r>
-        <w:rPr>
-          <w:sz w:val="24"/>
-          <w:szCs w:val="24"/>
-          <w:lang w:val="en-US"/>
-        </w:rPr>
-        <w:t>1</w:t>
-      </w:r>
-      <w:r>
-        <w:rPr>
-          <w:sz w:val="24"/>
-          <w:szCs w:val="24"/>
-          <w:lang w:val="en-US"/>
-        </w:rPr>
-        <w:t>1</w:t>
-      </w:r>
-      <w:r>
-        <w:rPr>
-          <w:sz w:val="24"/>
-          <w:szCs w:val="24"/>
-          <w:lang w:val="en-US"/>
-        </w:rPr>
-        <w:t>/2022</w:t>
-      </w:r>
-    </w:p>
-    <w:p>
-      <w:pPr>
-        <w:rPr>
-          <w:sz w:val="24"/>
-          <w:szCs w:val="24"/>
-          <w:lang w:val="en-US"/>
-        </w:rPr>
-      </w:pPr>
-    </w:p>
-    <w:p>
-      <w:pPr>
-        <w:rPr>
-          <w:sz w:val="24"/>
-          <w:szCs w:val="24"/>
-        </w:rPr>
-      </w:pPr>
-      <w:proofErr w:type="spellStart"/>
-      <w:r>
-        <w:rPr>
-          <w:b/>
-          <w:bCs/>
-          <w:sz w:val="24"/>
-          <w:szCs w:val="24"/>
-        </w:rPr>
-        <w:t>Description</w:t>
-      </w:r>
-      <w:proofErr w:type="spellEnd"/>
-      <w:r>
-        <w:rPr>
-          <w:b/>
-          <w:bCs/>
-          <w:sz w:val="24"/>
-          <w:szCs w:val="24"/>
-        </w:rPr>
-        <w:t>:</w:t>
-      </w:r>
-      <w:r>
-        <w:rPr>
-          <w:b/>
-          <w:bCs/>
-          <w:sz w:val="24"/>
-          <w:szCs w:val="24"/>
-        </w:rPr>
-        <w:t xml:space="preserve"> </w:t>
-      </w:r>
-    </w:p>
-    <w:p>
-      <w:pPr>
-        <w:rPr>
-          <w:sz w:val="24"/>
-          <w:szCs w:val="24"/>
-        </w:rPr>
-      </w:pPr>
-      <w:r>
-        <w:rPr>
-          <w:sz w:val="24"/>
-          <w:szCs w:val="24"/>
-        </w:rPr>
-        <w:t>El objetivo es hacer u</w:t>
-      </w:r>
-      <w:r>
-        <w:rPr>
-          <w:sz w:val="24"/>
-          <w:szCs w:val="24"/>
-        </w:rPr>
-        <w:t>n ajedrez utilizando programación orientada a objetos y técnicas modernas para hacer una interfaz “</w:t>
-      </w:r>
-      <w:proofErr w:type="spellStart"/>
-      <w:proofErr w:type="gramStart"/>
-      <w:r>
-        <w:rPr>
-          <w:i/>
-          <w:iCs/>
-          <w:sz w:val="24"/>
-          <w:szCs w:val="24"/>
-        </w:rPr>
-        <w:t>user-friendly</w:t>
-      </w:r>
-      <w:proofErr w:type="spellEnd"/>
-      <w:proofErr w:type="gramEnd"/>
-      <w:r>
-        <w:rPr>
-          <w:sz w:val="24"/>
-          <w:szCs w:val="24"/>
-        </w:rPr>
-        <w:t>”</w:t>
-      </w:r>
-      <w:r>
-        <w:rPr>
-          <w:sz w:val="24"/>
-          <w:szCs w:val="24"/>
-        </w:rPr>
-        <w:t>.</w:t>
-      </w:r>
-    </w:p>
-    <w:p>
-      <w:pPr>
-        <w:rPr>
-          <w:b/>
-          <w:bCs/>
-          <w:sz w:val="24"/>
-          <w:szCs w:val="24"/>
-        </w:rPr>
-      </w:pPr>
-    </w:p>
-    <w:p>
-      <w:pPr>
-        <w:rPr>
-          <w:sz w:val="24"/>
-          <w:szCs w:val="24"/>
-        </w:rPr>
-      </w:pPr>
-      <w:proofErr w:type="spellStart"/>
-      <w:r>
-        <w:rPr>
-          <w:b/>
-          <w:bCs/>
-          <w:sz w:val="24"/>
-          <w:szCs w:val="24"/>
-        </w:rPr>
-        <w:t>Resources</w:t>
-      </w:r>
-      <w:proofErr w:type="spellEnd"/>
-      <w:r>
-        <w:rPr>
-          <w:b/>
-          <w:bCs/>
-          <w:sz w:val="24"/>
-          <w:szCs w:val="24"/>
-        </w:rPr>
-        <w:t>:</w:t>
+        </w:rPr>
+        <w:t>Resources:</w:t>
       </w:r>
       <w:r>
         <w:rPr>
@@ -676,7 +598,6 @@
           <w:szCs w:val="24"/>
         </w:rPr>
       </w:pPr>
-      <w:proofErr w:type="spellStart"/>
       <w:r>
         <w:rPr>
           <w:b/>
@@ -684,17 +605,7 @@
           <w:sz w:val="24"/>
           <w:szCs w:val="24"/>
         </w:rPr>
-        <w:t>Other</w:t>
-      </w:r>
-      <w:proofErr w:type="spellEnd"/>
-      <w:r>
-        <w:rPr>
-          <w:b/>
-          <w:bCs/>
-          <w:sz w:val="24"/>
-          <w:szCs w:val="24"/>
-        </w:rPr>
-        <w:t>:</w:t>
+        <w:t>Other:</w:t>
       </w:r>
       <w:r>
         <w:rPr>
@@ -827,27 +738,7 @@
           <w:sz w:val="24"/>
           <w:szCs w:val="24"/>
         </w:rPr>
-        <w:t xml:space="preserve">UML </w:t>
-      </w:r>
-      <w:proofErr w:type="spellStart"/>
-      <w:r>
-        <w:rPr>
-          <w:b/>
-          <w:bCs/>
-          <w:sz w:val="24"/>
-          <w:szCs w:val="24"/>
-        </w:rPr>
-        <w:t>diagram</w:t>
-      </w:r>
-      <w:proofErr w:type="spellEnd"/>
-      <w:r>
-        <w:rPr>
-          <w:b/>
-          <w:bCs/>
-          <w:sz w:val="24"/>
-          <w:szCs w:val="24"/>
-        </w:rPr>
-        <w:t xml:space="preserve">: </w:t>
+        <w:t xml:space="preserve">UML diagram: </w:t>
       </w:r>
     </w:p>
     <w:p>
@@ -1003,30 +894,14 @@
         <w:b/>
         <w:bCs/>
       </w:rPr>
-      <w:t>TPA 22-</w:t>
-    </w:r>
-    <w:proofErr w:type="gramStart"/>
-    <w:r>
-      <w:rPr>
-        <w:b/>
-        <w:bCs/>
-      </w:rPr>
-      <w:t xml:space="preserve">23 </w:t>
+      <w:t xml:space="preserve">TPA 22-23 </w:t>
     </w:r>
     <w:r>
       <w:rPr>
         <w:b/>
         <w:bCs/>
       </w:rPr>
-      <w:t xml:space="preserve"> @</w:t>
-    </w:r>
-    <w:proofErr w:type="gramEnd"/>
-    <w:r>
-      <w:rPr>
-        <w:b/>
-        <w:bCs/>
-      </w:rPr>
-      <w:t>Nicuma3</w:t>
+      <w:t xml:space="preserve"> @Nicuma3</w:t>
     </w:r>
   </w:p>
 </w:hdr>
@@ -1853,6 +1728,12 @@
 </file>
 
 <file path=customXml/item1.xml><?xml version="1.0" encoding="utf-8"?>
+<p:properties xmlns:p="http://schemas.microsoft.com/office/2006/metadata/properties" xmlns:xsi="http://www.w3.org/2001/XMLSchema-instance" xmlns:pc="http://schemas.microsoft.com/office/infopath/2007/PartnerControls">
+  <documentManagement/>
+</p:properties>
+</file>
+
+<file path=customXml/item2.xml><?xml version="1.0" encoding="utf-8"?>
 <ct:contentTypeSchema xmlns:ct="http://schemas.microsoft.com/office/2006/metadata/contentType" xmlns:ma="http://schemas.microsoft.com/office/2006/metadata/properties/metaAttributes" ct:_="" ma:_="" ma:contentTypeName="Documento" ma:contentTypeID="0x01010038CBF55C2033CE41B352F695DDA846B8" ma:contentTypeVersion="13" ma:contentTypeDescription="Crear nuevo documento." ma:contentTypeScope="" ma:versionID="490b2047596a2a1ea7fef899627346d5">
   <xsd:schema xmlns:xsd="http://www.w3.org/2001/XMLSchema" xmlns:xs="http://www.w3.org/2001/XMLSchema" xmlns:p="http://schemas.microsoft.com/office/2006/metadata/properties" xmlns:ns3="a61553ed-1356-4f9f-b262-a2cca0c4e020" xmlns:ns4="01924376-3de7-4e14-b6cb-b41ce605444c" targetNamespace="http://schemas.microsoft.com/office/2006/metadata/properties" ma:root="true" ma:fieldsID="964d2f60d0bb21601a51284b8c55887a" ns3:_="" ns4:_="">
     <xsd:import namespace="a61553ed-1356-4f9f-b262-a2cca0c4e020"/>
@@ -2075,12 +1956,6 @@
 </ct:contentTypeSchema>
 </file>
 
-<file path=customXml/item2.xml><?xml version="1.0" encoding="utf-8"?>
-<p:properties xmlns:p="http://schemas.microsoft.com/office/2006/metadata/properties" xmlns:xsi="http://www.w3.org/2001/XMLSchema-instance" xmlns:pc="http://schemas.microsoft.com/office/infopath/2007/PartnerControls">
-  <documentManagement/>
-</p:properties>
-</file>
-
 <file path=customXml/item3.xml><?xml version="1.0" encoding="utf-8"?>
 <?mso-contentType ?>
 <FormTemplates xmlns="http://schemas.microsoft.com/sharepoint/v3/contenttype/forms">
@@ -2091,6 +1966,15 @@
 </file>
 
 <file path=customXml/itemProps1.xml><?xml version="1.0" encoding="utf-8"?>
+<ds:datastoreItem xmlns:ds="http://schemas.openxmlformats.org/officeDocument/2006/customXml" ds:itemID="{EB2D57BB-A258-4963-8555-BDE68330618B}">
+  <ds:schemaRefs>
+    <ds:schemaRef ds:uri="http://schemas.microsoft.com/office/2006/metadata/properties"/>
+    <ds:schemaRef ds:uri="http://schemas.microsoft.com/office/infopath/2007/PartnerControls"/>
+  </ds:schemaRefs>
+</ds:datastoreItem>
+</file>
+
+<file path=customXml/itemProps2.xml><?xml version="1.0" encoding="utf-8"?>
 <ds:datastoreItem xmlns:ds="http://schemas.openxmlformats.org/officeDocument/2006/customXml" ds:itemID="{D6F00C94-371F-4391-8F81-8357B9325B6A}">
   <ds:schemaRefs>
     <ds:schemaRef ds:uri="http://schemas.microsoft.com/office/2006/metadata/contentType"/>
@@ -2109,15 +1993,6 @@
 </ds:datastoreItem>
 </file>
 
-<file path=customXml/itemProps2.xml><?xml version="1.0" encoding="utf-8"?>
-<ds:datastoreItem xmlns:ds="http://schemas.openxmlformats.org/officeDocument/2006/customXml" ds:itemID="{EB2D57BB-A258-4963-8555-BDE68330618B}">
-  <ds:schemaRefs>
-    <ds:schemaRef ds:uri="http://schemas.microsoft.com/office/2006/metadata/properties"/>
-    <ds:schemaRef ds:uri="http://schemas.microsoft.com/office/infopath/2007/PartnerControls"/>
-  </ds:schemaRefs>
-</ds:datastoreItem>
-</file>
-
 <file path=customXml/itemProps3.xml><?xml version="1.0" encoding="utf-8"?>
 <ds:datastoreItem xmlns:ds="http://schemas.openxmlformats.org/officeDocument/2006/customXml" ds:itemID="{E14837B2-94B0-4FF3-A0D7-E013E6CE0E3E}">
   <ds:schemaRefs>

</xml_diff>